<commit_message>
update docs, bug fixes
</commit_message>
<xml_diff>
--- a/Resume.docx
+++ b/Resume.docx
@@ -22,15 +22,20 @@
         <w:pStyle w:val="Heading4"/>
         <w:spacing w:after="140" w:before="240" w:lineRule="auto"/>
         <w:jc w:val="center"/>
-        <w:rPr/>
+        <w:rPr>
+          <w:sz w:val="20"/>
+          <w:szCs w:val="20"/>
+        </w:rPr>
       </w:pPr>
       <w:bookmarkStart w:colFirst="0" w:colLast="0" w:name="_mc3eorudhmq4" w:id="1"/>
       <w:bookmarkEnd w:id="1"/>
       <w:r>
         <w:rPr>
-          <w:rtl w:val="0"/>
-        </w:rPr>
-        <w:t xml:space="preserve">www.danielshamany.com | dshamany@gmail.com | 310-658-6962 | Santa Monica</w:t>
+          <w:sz w:val="20"/>
+          <w:szCs w:val="20"/>
+          <w:rtl w:val="0"/>
+        </w:rPr>
+        <w:t xml:space="preserve">www.danielshamany.com | github.com/dshamany | dshamany@gmail.com | 310-658-6962 | Santa Monica</w:t>
       </w:r>
     </w:p>
     <w:p>
@@ -171,7 +176,9 @@
         <w:br w:type="textWrapping"/>
         <w:t xml:space="preserve">- Built a large portion of a document processing application in C++, utilizing MongoDB</w:t>
         <w:br w:type="textWrapping"/>
-        <w:t xml:space="preserve">- Wrote back-end Python/Django CRUD functionality</w:t>
+        <w:t xml:space="preserve">- Utilized NodeJS, ExpressJS, PassportJS for most projects, currently using ReactJS/React Native</w:t>
+        <w:br w:type="textWrapping"/>
+        <w:t xml:space="preserve">- Wrote back-end Python/Django/AWS S3 with CRUD functionality</w:t>
       </w:r>
     </w:p>
     <w:p>
@@ -217,7 +224,7 @@
         <w:br w:type="textWrapping"/>
         <w:t xml:space="preserve">- Working knowledge in AWS, iOS, UIKit, MapKit, Swift, and Firebase</w:t>
         <w:br w:type="textWrapping"/>
-        <w:t xml:space="preserve">- Developed a CRM backend utilizing AWS, SuiteCRM, MySQL, and RHEL7</w:t>
+        <w:t xml:space="preserve">- Developed a CRM backend utilizing AWS EC2, SuiteCRM, NodeJS, ExpressJS, REST APIs, </w:t>
         <w:br w:type="textWrapping"/>
         <w:t xml:space="preserve">- Developed iOS App for door-to-door canvassing</w:t>
       </w:r>

</xml_diff>